<commit_message>
update especificaçao e pdf
</commit_message>
<xml_diff>
--- a/Especificação.docx
+++ b/Especificação.docx
@@ -420,7 +420,7 @@
     </w:p>
     <w:p>
       <w:pPr>
-        <w:pStyle w:val="PargrafodaLista"/>
+        <w:pStyle w:val="ListParagraph"/>
         <w:numPr>
           <w:ilvl w:val="0"/>
           <w:numId w:val="1"/>
@@ -444,7 +444,7 @@
     </w:p>
     <w:p>
       <w:pPr>
-        <w:pStyle w:val="PargrafodaLista"/>
+        <w:pStyle w:val="ListParagraph"/>
         <w:numPr>
           <w:ilvl w:val="0"/>
           <w:numId w:val="1"/>
@@ -485,7 +485,7 @@
     </w:p>
     <w:p>
       <w:pPr>
-        <w:pStyle w:val="PargrafodaLista"/>
+        <w:pStyle w:val="ListParagraph"/>
         <w:numPr>
           <w:ilvl w:val="0"/>
           <w:numId w:val="1"/>
@@ -630,25 +630,7 @@
           <w:sz w:val="24"/>
           <w:szCs w:val="24"/>
         </w:rPr>
-        <w:t xml:space="preserve"> será utilizado nem integração de outras APIs’ na nossa aplicação. Haverá um servidor que fará a gestão do jogo sendo, assim, dispensado o uso de outras </w:t>
-      </w:r>
-      <w:proofErr w:type="spellStart"/>
-      <w:r>
-        <w:rPr>
-          <w:rFonts w:ascii="Times New Roman" w:hAnsi="Times New Roman" w:cs="Times New Roman"/>
-          <w:sz w:val="24"/>
-          <w:szCs w:val="24"/>
-        </w:rPr>
-        <w:t>APIs</w:t>
-      </w:r>
-      <w:proofErr w:type="spellEnd"/>
-      <w:r>
-        <w:rPr>
-          <w:rFonts w:ascii="Times New Roman" w:hAnsi="Times New Roman" w:cs="Times New Roman"/>
-          <w:sz w:val="24"/>
-          <w:szCs w:val="24"/>
-        </w:rPr>
-        <w:t>’.</w:t>
+        <w:t xml:space="preserve"> será utilizado nem integração de outras APIs’ na nossa aplicação. Haverá um servidor que fará a gestão do jogo sendo, assim, dispensado o uso de outras APIs’.</w:t>
       </w:r>
     </w:p>
     <w:p>
@@ -700,7 +682,6 @@
           <w:szCs w:val="32"/>
         </w:rPr>
       </w:pPr>
-      <w:proofErr w:type="spellStart"/>
       <w:r>
         <w:rPr>
           <w:rFonts w:ascii="Times New Roman" w:hAnsi="Times New Roman" w:cs="Times New Roman"/>
@@ -710,10 +691,14 @@
           <w:szCs w:val="32"/>
         </w:rPr>
         <w:lastRenderedPageBreak/>
-        <w:t>Arquitetura</w:t>
-      </w:r>
-      <w:proofErr w:type="spellEnd"/>
-      <w:r>
+        <w:t>Arquitetura e Protocolos</w:t>
+      </w:r>
+    </w:p>
+    <w:p>
+      <w:pPr>
+        <w:spacing w:after="0"/>
+        <w:ind w:left="1068"/>
+        <w:jc w:val="center"/>
         <w:rPr>
           <w:rFonts w:ascii="Times New Roman" w:hAnsi="Times New Roman" w:cs="Times New Roman"/>
           <w:b/>
@@ -721,59 +706,25 @@
           <w:sz w:val="32"/>
           <w:szCs w:val="32"/>
         </w:rPr>
-        <w:t xml:space="preserve"> e Protocolos</w:t>
-      </w:r>
-    </w:p>
-    <w:p>
-      <w:pPr>
-        <w:spacing w:after="0"/>
-        <w:ind w:left="1068"/>
-        <w:jc w:val="center"/>
-        <w:rPr>
-          <w:rFonts w:ascii="Times New Roman" w:hAnsi="Times New Roman" w:cs="Times New Roman"/>
-          <w:b/>
-          <w:color w:val="8C2D19"/>
-          <w:sz w:val="32"/>
-          <w:szCs w:val="32"/>
-        </w:rPr>
-      </w:pPr>
-    </w:p>
-    <w:p>
-      <w:pPr>
-        <w:spacing w:after="0"/>
-        <w:rPr>
-          <w:rFonts w:ascii="Times New Roman" w:hAnsi="Times New Roman" w:cs="Times New Roman"/>
-          <w:sz w:val="24"/>
-          <w:szCs w:val="24"/>
-        </w:rPr>
-      </w:pPr>
-      <w:r>
-        <w:rPr>
-          <w:rFonts w:ascii="Times New Roman" w:hAnsi="Times New Roman" w:cs="Times New Roman"/>
-          <w:sz w:val="24"/>
-          <w:szCs w:val="24"/>
-        </w:rPr>
-        <w:t xml:space="preserve">A </w:t>
-      </w:r>
-      <w:proofErr w:type="spellStart"/>
-      <w:r>
-        <w:rPr>
-          <w:rFonts w:ascii="Times New Roman" w:hAnsi="Times New Roman" w:cs="Times New Roman"/>
-          <w:sz w:val="24"/>
-          <w:szCs w:val="24"/>
-        </w:rPr>
-        <w:t>arquitetura</w:t>
-      </w:r>
-      <w:proofErr w:type="spellEnd"/>
-      <w:r>
-        <w:rPr>
-          <w:rFonts w:ascii="Times New Roman" w:hAnsi="Times New Roman" w:cs="Times New Roman"/>
-          <w:sz w:val="24"/>
-          <w:szCs w:val="24"/>
-        </w:rPr>
-        <w:t xml:space="preserve"> a ser implementada é </w:t>
-      </w:r>
-      <w:proofErr w:type="spellStart"/>
+      </w:pPr>
+    </w:p>
+    <w:p>
+      <w:pPr>
+        <w:spacing w:after="0"/>
+        <w:rPr>
+          <w:rFonts w:ascii="Times New Roman" w:hAnsi="Times New Roman" w:cs="Times New Roman"/>
+          <w:sz w:val="24"/>
+          <w:szCs w:val="24"/>
+        </w:rPr>
+      </w:pPr>
+      <w:r>
+        <w:rPr>
+          <w:rFonts w:ascii="Times New Roman" w:hAnsi="Times New Roman" w:cs="Times New Roman"/>
+          <w:sz w:val="24"/>
+          <w:szCs w:val="24"/>
+        </w:rPr>
+        <w:t xml:space="preserve">A arquitetura a ser implementada é </w:t>
+      </w:r>
       <w:r>
         <w:rPr>
           <w:rFonts w:ascii="Times New Roman" w:hAnsi="Times New Roman" w:cs="Times New Roman"/>
@@ -783,7 +734,6 @@
         </w:rPr>
         <w:t>RESTful</w:t>
       </w:r>
-      <w:proofErr w:type="spellEnd"/>
       <w:r>
         <w:rPr>
           <w:rFonts w:ascii="Times New Roman" w:hAnsi="Times New Roman" w:cs="Times New Roman"/>
@@ -795,7 +745,7 @@
     </w:p>
     <w:p>
       <w:pPr>
-        <w:pStyle w:val="PargrafodaLista"/>
+        <w:pStyle w:val="ListParagraph"/>
         <w:numPr>
           <w:ilvl w:val="0"/>
           <w:numId w:val="2"/>
@@ -866,7 +816,7 @@
     </w:p>
     <w:p>
       <w:pPr>
-        <w:pStyle w:val="PargrafodaLista"/>
+        <w:pStyle w:val="ListParagraph"/>
         <w:numPr>
           <w:ilvl w:val="0"/>
           <w:numId w:val="2"/>
@@ -887,7 +837,6 @@
         </w:rPr>
         <w:t xml:space="preserve">Cliente </w:t>
       </w:r>
-      <w:proofErr w:type="spellStart"/>
       <w:r>
         <w:rPr>
           <w:rFonts w:ascii="Times New Roman" w:hAnsi="Times New Roman" w:cs="Times New Roman"/>
@@ -924,7 +873,6 @@
         </w:rPr>
         <w:t>less</w:t>
       </w:r>
-      <w:proofErr w:type="spellEnd"/>
       <w:r>
         <w:rPr>
           <w:rFonts w:ascii="Times New Roman" w:hAnsi="Times New Roman" w:cs="Times New Roman"/>
@@ -942,7 +890,6 @@
         </w:rPr>
         <w:t xml:space="preserve">e Servidor </w:t>
       </w:r>
-      <w:proofErr w:type="spellStart"/>
       <w:r>
         <w:rPr>
           <w:rFonts w:ascii="Times New Roman" w:hAnsi="Times New Roman" w:cs="Times New Roman"/>
@@ -952,37 +899,18 @@
         </w:rPr>
         <w:t>stateful</w:t>
       </w:r>
-      <w:proofErr w:type="spellEnd"/>
-      <w:r>
-        <w:rPr>
-          <w:rFonts w:ascii="Times New Roman" w:hAnsi="Times New Roman" w:cs="Times New Roman"/>
-          <w:sz w:val="24"/>
-          <w:szCs w:val="24"/>
-        </w:rPr>
-        <w:t xml:space="preserve">¸ contudo, dependendo do contexto, cada nó </w:t>
-      </w:r>
-      <w:proofErr w:type="gramStart"/>
-      <w:r>
-        <w:rPr>
-          <w:rFonts w:ascii="Times New Roman" w:hAnsi="Times New Roman" w:cs="Times New Roman"/>
-          <w:sz w:val="24"/>
-          <w:szCs w:val="24"/>
-        </w:rPr>
-        <w:t>pode</w:t>
-      </w:r>
-      <w:proofErr w:type="gramEnd"/>
-      <w:r>
-        <w:rPr>
-          <w:rFonts w:ascii="Times New Roman" w:hAnsi="Times New Roman" w:cs="Times New Roman"/>
-          <w:sz w:val="24"/>
-          <w:szCs w:val="24"/>
-        </w:rPr>
-        <w:t xml:space="preserve"> funcionar como Cliente ou Servidor;</w:t>
-      </w:r>
-    </w:p>
-    <w:p>
-      <w:pPr>
-        <w:pStyle w:val="PargrafodaLista"/>
+      <w:r>
+        <w:rPr>
+          <w:rFonts w:ascii="Times New Roman" w:hAnsi="Times New Roman" w:cs="Times New Roman"/>
+          <w:sz w:val="24"/>
+          <w:szCs w:val="24"/>
+        </w:rPr>
+        <w:t>¸ contudo, dependendo do contexto, cada nó pode funcionar como Cliente ou Servidor;</w:t>
+      </w:r>
+    </w:p>
+    <w:p>
+      <w:pPr>
+        <w:pStyle w:val="ListParagraph"/>
         <w:numPr>
           <w:ilvl w:val="0"/>
           <w:numId w:val="2"/>
@@ -1006,7 +934,7 @@
     </w:p>
     <w:p>
       <w:pPr>
-        <w:pStyle w:val="PargrafodaLista"/>
+        <w:pStyle w:val="ListParagraph"/>
         <w:numPr>
           <w:ilvl w:val="0"/>
           <w:numId w:val="2"/>
@@ -1046,7 +974,7 @@
     </w:p>
     <w:p>
       <w:pPr>
-        <w:pStyle w:val="PargrafodaLista"/>
+        <w:pStyle w:val="ListParagraph"/>
         <w:spacing w:after="0"/>
         <w:rPr>
           <w:rFonts w:ascii="Times New Roman" w:hAnsi="Times New Roman" w:cs="Times New Roman"/>
@@ -1130,25 +1058,7 @@
           <w:sz w:val="24"/>
           <w:szCs w:val="24"/>
         </w:rPr>
-        <w:t xml:space="preserve"> </w:t>
-      </w:r>
-      <w:proofErr w:type="spellStart"/>
-      <w:r>
-        <w:rPr>
-          <w:rFonts w:ascii="Times New Roman" w:hAnsi="Times New Roman" w:cs="Times New Roman"/>
-          <w:sz w:val="24"/>
-          <w:szCs w:val="24"/>
-        </w:rPr>
-        <w:t>arquitetura</w:t>
-      </w:r>
-      <w:proofErr w:type="spellEnd"/>
-      <w:r>
-        <w:rPr>
-          <w:rFonts w:ascii="Times New Roman" w:hAnsi="Times New Roman" w:cs="Times New Roman"/>
-          <w:sz w:val="24"/>
-          <w:szCs w:val="24"/>
-        </w:rPr>
-        <w:t xml:space="preserve"> de comunicação</w:t>
+        <w:t xml:space="preserve"> arquitetura de comunicação</w:t>
       </w:r>
     </w:p>
     <w:p>
@@ -1252,7 +1162,23 @@
           <w:sz w:val="24"/>
           <w:szCs w:val="24"/>
         </w:rPr>
-        <w:t xml:space="preserve"> o sistema vai estar preparado para lidar com estas situações inesperadas colocando o jogo em pausa e dar um tempo mínimo para o utilizador que se desconectou, para restabelecer a ligação. Os outros jogadores serão notificados da </w:t>
+        <w:t xml:space="preserve"> o sistema vai estar preparado para lidar com estas situações inesperadas colocando o </w:t>
+      </w:r>
+      <w:r>
+        <w:rPr>
+          <w:rFonts w:ascii="Times New Roman" w:hAnsi="Times New Roman" w:cs="Times New Roman"/>
+          <w:sz w:val="24"/>
+          <w:szCs w:val="24"/>
+        </w:rPr>
+        <w:t>avatar do jogador com problemas sob comando de uma IA</w:t>
+      </w:r>
+      <w:r>
+        <w:rPr>
+          <w:rFonts w:ascii="Times New Roman" w:hAnsi="Times New Roman" w:cs="Times New Roman"/>
+          <w:sz w:val="24"/>
+          <w:szCs w:val="24"/>
+        </w:rPr>
+        <w:t xml:space="preserve">. Os outros jogadores serão notificados da </w:t>
       </w:r>
       <w:r>
         <w:rPr>
@@ -1268,15 +1194,15 @@
           <w:sz w:val="24"/>
           <w:szCs w:val="24"/>
         </w:rPr>
-        <w:t xml:space="preserve"> </w:t>
-      </w:r>
-      <w:r>
-        <w:rPr>
-          <w:rFonts w:ascii="Times New Roman" w:hAnsi="Times New Roman" w:cs="Times New Roman"/>
-          <w:sz w:val="24"/>
-          <w:szCs w:val="24"/>
-        </w:rPr>
-        <w:t xml:space="preserve">e o jogo ficará pausado. </w:t>
+        <w:t>.</w:t>
+      </w:r>
+      <w:r>
+        <w:rPr>
+          <w:rFonts w:ascii="Times New Roman" w:hAnsi="Times New Roman" w:cs="Times New Roman"/>
+          <w:sz w:val="24"/>
+          <w:szCs w:val="24"/>
+        </w:rPr>
+        <w:t xml:space="preserve">. </w:t>
       </w:r>
     </w:p>
     <w:p>
@@ -1306,8 +1232,6 @@
         </w:rPr>
         <w:t>itens especiais</w:t>
       </w:r>
-      <w:bookmarkStart w:id="0" w:name="_GoBack"/>
-      <w:bookmarkEnd w:id="0"/>
       <w:r>
         <w:rPr>
           <w:rFonts w:ascii="Times New Roman" w:hAnsi="Times New Roman" w:cs="Times New Roman"/>
@@ -1406,7 +1330,6 @@
         </w:rPr>
         <w:t xml:space="preserve">Aplicação em </w:t>
       </w:r>
-      <w:proofErr w:type="spellStart"/>
       <w:r>
         <w:rPr>
           <w:rFonts w:ascii="Times New Roman" w:hAnsi="Times New Roman" w:cs="Times New Roman"/>
@@ -1416,7 +1339,6 @@
         </w:rPr>
         <w:t>Unity</w:t>
       </w:r>
-      <w:proofErr w:type="spellEnd"/>
       <w:r>
         <w:rPr>
           <w:rFonts w:ascii="Times New Roman" w:hAnsi="Times New Roman" w:cs="Times New Roman"/>
@@ -1493,7 +1415,18 @@
           <w:szCs w:val="24"/>
           <w:shd w:val="clear" w:color="auto" w:fill="F6F7F8"/>
         </w:rPr>
-        <w:t>No caso de haver tempo após a implementação dos serviços de comunicação pretendemos implementar outro jogo, demonstrando assim o poder da platafo</w:t>
+        <w:t>No caso de haver tempo após a implementação dos serviços de comunicação pretendemos implementar outro jogo, demonstr</w:t>
+      </w:r>
+      <w:bookmarkStart w:id="0" w:name="_GoBack"/>
+      <w:bookmarkEnd w:id="0"/>
+      <w:r>
+        <w:rPr>
+          <w:rFonts w:ascii="Times New Roman" w:hAnsi="Times New Roman" w:cs="Times New Roman"/>
+          <w:sz w:val="24"/>
+          <w:szCs w:val="24"/>
+          <w:shd w:val="clear" w:color="auto" w:fill="F6F7F8"/>
+        </w:rPr>
+        <w:t>ando assim o poder da platafo</w:t>
       </w:r>
       <w:r>
         <w:rPr>
@@ -1956,13 +1889,13 @@
     <w:name w:val="Normal"/>
     <w:qFormat/>
   </w:style>
-  <w:style w:type="character" w:default="1" w:styleId="Tipodeletrapredefinidodopargrafo">
+  <w:style w:type="character" w:default="1" w:styleId="DefaultParagraphFont">
     <w:name w:val="Default Paragraph Font"/>
     <w:uiPriority w:val="1"/>
     <w:semiHidden/>
     <w:unhideWhenUsed/>
   </w:style>
-  <w:style w:type="table" w:default="1" w:styleId="Tabelanormal">
+  <w:style w:type="table" w:default="1" w:styleId="TableNormal">
     <w:name w:val="Normal Table"/>
     <w:uiPriority w:val="99"/>
     <w:semiHidden/>
@@ -1977,13 +1910,13 @@
       </w:tblCellMar>
     </w:tblPr>
   </w:style>
-  <w:style w:type="numbering" w:default="1" w:styleId="Semlista">
+  <w:style w:type="numbering" w:default="1" w:styleId="NoList">
     <w:name w:val="No List"/>
     <w:uiPriority w:val="99"/>
     <w:semiHidden/>
     <w:unhideWhenUsed/>
   </w:style>
-  <w:style w:type="paragraph" w:styleId="PargrafodaLista">
+  <w:style w:type="paragraph" w:styleId="ListParagraph">
     <w:name w:val="List Paragraph"/>
     <w:basedOn w:val="Normal"/>
     <w:uiPriority w:val="34"/>
@@ -1994,9 +1927,9 @@
       <w:contextualSpacing/>
     </w:pPr>
   </w:style>
-  <w:style w:type="character" w:styleId="TextodoMarcadordePosio">
+  <w:style w:type="character" w:styleId="PlaceholderText">
     <w:name w:val="Placeholder Text"/>
-    <w:basedOn w:val="Tipodeletrapredefinidodopargrafo"/>
+    <w:basedOn w:val="DefaultParagraphFont"/>
     <w:uiPriority w:val="99"/>
     <w:semiHidden/>
     <w:rsid w:val="008C50AA"/>
@@ -2004,10 +1937,10 @@
       <w:color w:val="808080"/>
     </w:rPr>
   </w:style>
-  <w:style w:type="paragraph" w:styleId="Textodebalo">
+  <w:style w:type="paragraph" w:styleId="BalloonText">
     <w:name w:val="Balloon Text"/>
     <w:basedOn w:val="Normal"/>
-    <w:link w:val="TextodebaloCarcter"/>
+    <w:link w:val="BalloonTextChar"/>
     <w:uiPriority w:val="99"/>
     <w:semiHidden/>
     <w:unhideWhenUsed/>
@@ -2021,10 +1954,10 @@
       <w:szCs w:val="16"/>
     </w:rPr>
   </w:style>
-  <w:style w:type="character" w:customStyle="1" w:styleId="TextodebaloCarcter">
-    <w:name w:val="Texto de balão Carácter"/>
-    <w:basedOn w:val="Tipodeletrapredefinidodopargrafo"/>
-    <w:link w:val="Textodebalo"/>
+  <w:style w:type="character" w:customStyle="1" w:styleId="BalloonTextChar">
+    <w:name w:val="Balloon Text Char"/>
+    <w:basedOn w:val="DefaultParagraphFont"/>
+    <w:link w:val="BalloonText"/>
     <w:uiPriority w:val="99"/>
     <w:semiHidden/>
     <w:rsid w:val="008C50AA"/>
@@ -2197,13 +2130,13 @@
     <w:name w:val="Normal"/>
     <w:qFormat/>
   </w:style>
-  <w:style w:type="character" w:default="1" w:styleId="Tipodeletrapredefinidodopargrafo">
+  <w:style w:type="character" w:default="1" w:styleId="DefaultParagraphFont">
     <w:name w:val="Default Paragraph Font"/>
     <w:uiPriority w:val="1"/>
     <w:semiHidden/>
     <w:unhideWhenUsed/>
   </w:style>
-  <w:style w:type="table" w:default="1" w:styleId="Tabelanormal">
+  <w:style w:type="table" w:default="1" w:styleId="TableNormal">
     <w:name w:val="Normal Table"/>
     <w:uiPriority w:val="99"/>
     <w:semiHidden/>
@@ -2218,13 +2151,13 @@
       </w:tblCellMar>
     </w:tblPr>
   </w:style>
-  <w:style w:type="numbering" w:default="1" w:styleId="Semlista">
+  <w:style w:type="numbering" w:default="1" w:styleId="NoList">
     <w:name w:val="No List"/>
     <w:uiPriority w:val="99"/>
     <w:semiHidden/>
     <w:unhideWhenUsed/>
   </w:style>
-  <w:style w:type="paragraph" w:styleId="PargrafodaLista">
+  <w:style w:type="paragraph" w:styleId="ListParagraph">
     <w:name w:val="List Paragraph"/>
     <w:basedOn w:val="Normal"/>
     <w:uiPriority w:val="34"/>
@@ -2235,9 +2168,9 @@
       <w:contextualSpacing/>
     </w:pPr>
   </w:style>
-  <w:style w:type="character" w:styleId="TextodoMarcadordePosio">
+  <w:style w:type="character" w:styleId="PlaceholderText">
     <w:name w:val="Placeholder Text"/>
-    <w:basedOn w:val="Tipodeletrapredefinidodopargrafo"/>
+    <w:basedOn w:val="DefaultParagraphFont"/>
     <w:uiPriority w:val="99"/>
     <w:semiHidden/>
     <w:rsid w:val="008C50AA"/>
@@ -2245,10 +2178,10 @@
       <w:color w:val="808080"/>
     </w:rPr>
   </w:style>
-  <w:style w:type="paragraph" w:styleId="Textodebalo">
+  <w:style w:type="paragraph" w:styleId="BalloonText">
     <w:name w:val="Balloon Text"/>
     <w:basedOn w:val="Normal"/>
-    <w:link w:val="TextodebaloCarcter"/>
+    <w:link w:val="BalloonTextChar"/>
     <w:uiPriority w:val="99"/>
     <w:semiHidden/>
     <w:unhideWhenUsed/>
@@ -2262,10 +2195,10 @@
       <w:szCs w:val="16"/>
     </w:rPr>
   </w:style>
-  <w:style w:type="character" w:customStyle="1" w:styleId="TextodebaloCarcter">
-    <w:name w:val="Texto de balão Carácter"/>
-    <w:basedOn w:val="Tipodeletrapredefinidodopargrafo"/>
-    <w:link w:val="Textodebalo"/>
+  <w:style w:type="character" w:customStyle="1" w:styleId="BalloonTextChar">
+    <w:name w:val="Balloon Text Char"/>
+    <w:basedOn w:val="DefaultParagraphFont"/>
+    <w:link w:val="BalloonText"/>
     <w:uiPriority w:val="99"/>
     <w:semiHidden/>
     <w:rsid w:val="008C50AA"/>
@@ -2568,7 +2501,7 @@
 </file>
 
 <file path=customXml/itemProps1.xml><?xml version="1.0" encoding="utf-8"?>
-<ds:datastoreItem xmlns:ds="http://schemas.openxmlformats.org/officeDocument/2006/customXml" ds:itemID="{D3E76855-AA95-4726-A722-DD9FD7D288F9}">
+<ds:datastoreItem xmlns:ds="http://schemas.openxmlformats.org/officeDocument/2006/customXml" ds:itemID="{68A179E3-509B-4274-94B7-5E72C9B5B750}">
   <ds:schemaRefs>
     <ds:schemaRef ds:uri="http://schemas.openxmlformats.org/officeDocument/2006/bibliography"/>
   </ds:schemaRefs>

</xml_diff>